<commit_message>
C# Day 4 Documents
</commit_message>
<xml_diff>
--- a/Day3_C#/Methods in C#.docx
+++ b/Day3_C#/Methods in C#.docx
@@ -1,16 +1,7 @@
 
 <file path=word/document.xml><?xml version="1.0" encoding="utf-8"?>
-<w:document xmlns:wpc="http://schemas.microsoft.com/office/word/2010/wordprocessingCanvas" xmlns:cx="http://schemas.microsoft.com/office/drawing/2014/chartex" xmlns:cx1="http://schemas.microsoft.com/office/drawing/2015/9/8/chartex" xmlns:cx2="http://schemas.microsoft.com/office/drawing/2015/10/21/chartex" xmlns:cx3="http://schemas.microsoft.com/office/drawing/2016/5/9/chartex" xmlns:cx4="http://schemas.microsoft.com/office/drawing/2016/5/10/chartex" xmlns:cx5="http://schemas.microsoft.com/office/drawing/2016/5/11/chartex" xmlns:cx6="http://schemas.microsoft.com/office/drawing/2016/5/12/chartex" xmlns:cx7="http://schemas.microsoft.com/office/drawing/2016/5/13/chartex" xmlns:cx8="http://schemas.microsoft.com/office/drawing/2016/5/14/chartex" xmlns:mc="http://schemas.openxmlformats.org/markup-compatibility/2006" xmlns:aink="http://schemas.microsoft.com/office/drawing/2016/ink" xmlns:am3d="http://schemas.microsoft.com/office/drawing/2017/model3d" xmlns:o="urn:schemas-microsoft-com:office:office" xmlns:oel="http://schemas.microsoft.com/office/2019/extlst" xmlns:r="http://schemas.openxmlformats.org/officeDocument/2006/relationships" xmlns:m="http://schemas.openxmlformats.org/officeDocument/2006/math" xmlns:v="urn:schemas-microsoft-com:vml" xmlns:wp14="http://schemas.microsoft.com/office/word/2010/wordprocessingDrawing" xmlns:wp="http://schemas.openxmlformats.org/drawingml/2006/wordprocessingDrawing" xmlns:w10="urn:schemas-microsoft-com:office:word" xmlns:w="http://schemas.openxmlformats.org/wordprocessingml/2006/main" xmlns:w14="http://schemas.microsoft.com/office/word/2010/wordml" xmlns:w15="http://schemas.microsoft.com/office/word/2012/wordml" xmlns:w16cex="http://schemas.microsoft.com/office/word/2018/wordml/cex" xmlns:w16cid="http://schemas.microsoft.com/office/word/2016/wordml/cid" xmlns:w16="http://schemas.microsoft.com/office/word/2018/wordml" xmlns:w16sdtdh="http://schemas.microsoft.com/office/word/2020/wordml/sdtdatahash" xmlns:w16se="http://schemas.microsoft.com/office/word/2015/wordml/symex" xmlns:wpg="http://schemas.microsoft.com/office/word/2010/wordprocessingGroup" xmlns:wpi="http://schemas.microsoft.com/office/word/2010/wordprocessingInk" xmlns:wne="http://schemas.microsoft.com/office/word/2006/wordml" xmlns:wps="http://schemas.microsoft.com/office/word/2010/wordprocessingShape" mc:Ignorable="w14 w15 w16se w16cid w16 w16cex w16sdtdh wp14">
+<w:document xmlns:wpc="http://schemas.microsoft.com/office/word/2010/wordprocessingCanvas" xmlns:cx="http://schemas.microsoft.com/office/drawing/2014/chartex" xmlns:cx1="http://schemas.microsoft.com/office/drawing/2015/9/8/chartex" xmlns:cx2="http://schemas.microsoft.com/office/drawing/2015/10/21/chartex" xmlns:cx3="http://schemas.microsoft.com/office/drawing/2016/5/9/chartex" xmlns:cx4="http://schemas.microsoft.com/office/drawing/2016/5/10/chartex" xmlns:cx5="http://schemas.microsoft.com/office/drawing/2016/5/11/chartex" xmlns:cx6="http://schemas.microsoft.com/office/drawing/2016/5/12/chartex" xmlns:cx7="http://schemas.microsoft.com/office/drawing/2016/5/13/chartex" xmlns:cx8="http://schemas.microsoft.com/office/drawing/2016/5/14/chartex" xmlns:mc="http://schemas.openxmlformats.org/markup-compatibility/2006" xmlns:aink="http://schemas.microsoft.com/office/drawing/2016/ink" xmlns:am3d="http://schemas.microsoft.com/office/drawing/2017/model3d" xmlns:o="urn:schemas-microsoft-com:office:office" xmlns:oel="http://schemas.microsoft.com/office/2019/extlst" xmlns:r="http://schemas.openxmlformats.org/officeDocument/2006/relationships" xmlns:m="http://schemas.openxmlformats.org/officeDocument/2006/math" xmlns:v="urn:schemas-microsoft-com:vml" xmlns:wp14="http://schemas.microsoft.com/office/word/2010/wordprocessingDrawing" xmlns:wp="http://schemas.openxmlformats.org/drawingml/2006/wordprocessingDrawing" xmlns:w10="urn:schemas-microsoft-com:office:word" xmlns:w="http://schemas.openxmlformats.org/wordprocessingml/2006/main" xmlns:w14="http://schemas.microsoft.com/office/word/2010/wordml" xmlns:w15="http://schemas.microsoft.com/office/word/2012/wordml" xmlns:w16cex="http://schemas.microsoft.com/office/word/2018/wordml/cex" xmlns:w16cid="http://schemas.microsoft.com/office/word/2016/wordml/cid" xmlns:w16="http://schemas.microsoft.com/office/word/2018/wordml" xmlns:w16du="http://schemas.microsoft.com/office/word/2023/wordml/word16du" xmlns:w16sdtdh="http://schemas.microsoft.com/office/word/2020/wordml/sdtdatahash" xmlns:w16se="http://schemas.microsoft.com/office/word/2015/wordml/symex" xmlns:wpg="http://schemas.microsoft.com/office/word/2010/wordprocessingGroup" xmlns:wpi="http://schemas.microsoft.com/office/word/2010/wordprocessingInk" xmlns:wne="http://schemas.microsoft.com/office/word/2006/wordml" xmlns:wps="http://schemas.microsoft.com/office/word/2010/wordprocessingShape" mc:Ignorable="w14 w15 w16se w16cid w16 w16cex w16sdtdh w16du wp14">
   <w:body>
-    <w:p>
-      <w:pPr>
-        <w:rPr>
-          <w:b/>
-        </w:rPr>
-      </w:pPr>
-    </w:p>
-    <w:p/>
-    <w:p/>
     <w:p>
       <w:r>
         <w:t xml:space="preserve">Functions / Methods </w:t>
@@ -953,7 +944,6 @@
           <w:sz w:val="19"/>
           <w:szCs w:val="19"/>
         </w:rPr>
-        <w:lastRenderedPageBreak/>
         <w:t xml:space="preserve">        {</w:t>
       </w:r>
     </w:p>
@@ -1307,6 +1297,7 @@
           <w:sz w:val="19"/>
           <w:szCs w:val="19"/>
         </w:rPr>
+        <w:lastRenderedPageBreak/>
         <w:t xml:space="preserve">        </w:t>
       </w:r>
       <w:r>
@@ -1890,10 +1881,7 @@
     </w:p>
     <w:p>
       <w:r>
-        <w:t xml:space="preserve">Polymorphism </w:t>
-      </w:r>
-      <w:r>
-        <w:t>is of 2 types</w:t>
+        <w:t>Polymorphism is of 2 types</w:t>
       </w:r>
     </w:p>
     <w:p>
@@ -2337,135 +2325,135 @@
           <w:sz w:val="19"/>
           <w:szCs w:val="19"/>
         </w:rPr>
+        <w:t xml:space="preserve">        {</w:t>
+      </w:r>
+    </w:p>
+    <w:p>
+      <w:pPr>
+        <w:autoSpaceDE w:val="0"/>
+        <w:autoSpaceDN w:val="0"/>
+        <w:adjustRightInd w:val="0"/>
+        <w:spacing w:after="0" w:line="240" w:lineRule="auto"/>
+        <w:rPr>
+          <w:rFonts w:ascii="Consolas" w:hAnsi="Consolas" w:cs="Consolas"/>
+          <w:color w:val="000000"/>
+          <w:sz w:val="19"/>
+          <w:szCs w:val="19"/>
+        </w:rPr>
+      </w:pPr>
+      <w:r>
+        <w:rPr>
+          <w:rFonts w:ascii="Consolas" w:hAnsi="Consolas" w:cs="Consolas"/>
+          <w:color w:val="000000"/>
+          <w:sz w:val="19"/>
+          <w:szCs w:val="19"/>
+        </w:rPr>
+        <w:t xml:space="preserve">            add = x + y;</w:t>
+      </w:r>
+    </w:p>
+    <w:p>
+      <w:pPr>
+        <w:autoSpaceDE w:val="0"/>
+        <w:autoSpaceDN w:val="0"/>
+        <w:adjustRightInd w:val="0"/>
+        <w:spacing w:after="0" w:line="240" w:lineRule="auto"/>
+        <w:rPr>
+          <w:rFonts w:ascii="Consolas" w:hAnsi="Consolas" w:cs="Consolas"/>
+          <w:color w:val="000000"/>
+          <w:sz w:val="19"/>
+          <w:szCs w:val="19"/>
+        </w:rPr>
+      </w:pPr>
+      <w:r>
+        <w:rPr>
+          <w:rFonts w:ascii="Consolas" w:hAnsi="Consolas" w:cs="Consolas"/>
+          <w:color w:val="000000"/>
+          <w:sz w:val="19"/>
+          <w:szCs w:val="19"/>
+        </w:rPr>
+        <w:t xml:space="preserve">            </w:t>
+      </w:r>
+      <w:proofErr w:type="spellStart"/>
+      <w:r>
+        <w:rPr>
+          <w:rFonts w:ascii="Consolas" w:hAnsi="Consolas" w:cs="Consolas"/>
+          <w:color w:val="000000"/>
+          <w:sz w:val="19"/>
+          <w:szCs w:val="19"/>
+        </w:rPr>
+        <w:t>subt</w:t>
+      </w:r>
+      <w:proofErr w:type="spellEnd"/>
+      <w:r>
+        <w:rPr>
+          <w:rFonts w:ascii="Consolas" w:hAnsi="Consolas" w:cs="Consolas"/>
+          <w:color w:val="000000"/>
+          <w:sz w:val="19"/>
+          <w:szCs w:val="19"/>
+        </w:rPr>
+        <w:t xml:space="preserve"> = x - y;</w:t>
+      </w:r>
+    </w:p>
+    <w:p>
+      <w:pPr>
+        <w:autoSpaceDE w:val="0"/>
+        <w:autoSpaceDN w:val="0"/>
+        <w:adjustRightInd w:val="0"/>
+        <w:spacing w:after="0" w:line="240" w:lineRule="auto"/>
+        <w:rPr>
+          <w:rFonts w:ascii="Consolas" w:hAnsi="Consolas" w:cs="Consolas"/>
+          <w:color w:val="000000"/>
+          <w:sz w:val="19"/>
+          <w:szCs w:val="19"/>
+        </w:rPr>
+      </w:pPr>
+      <w:r>
+        <w:rPr>
+          <w:rFonts w:ascii="Consolas" w:hAnsi="Consolas" w:cs="Consolas"/>
+          <w:color w:val="000000"/>
+          <w:sz w:val="19"/>
+          <w:szCs w:val="19"/>
+        </w:rPr>
+        <w:t xml:space="preserve">            product = x * y;</w:t>
+      </w:r>
+    </w:p>
+    <w:p>
+      <w:pPr>
+        <w:autoSpaceDE w:val="0"/>
+        <w:autoSpaceDN w:val="0"/>
+        <w:adjustRightInd w:val="0"/>
+        <w:spacing w:after="0" w:line="240" w:lineRule="auto"/>
+        <w:rPr>
+          <w:rFonts w:ascii="Consolas" w:hAnsi="Consolas" w:cs="Consolas"/>
+          <w:color w:val="000000"/>
+          <w:sz w:val="19"/>
+          <w:szCs w:val="19"/>
+        </w:rPr>
+      </w:pPr>
+      <w:r>
+        <w:rPr>
+          <w:rFonts w:ascii="Consolas" w:hAnsi="Consolas" w:cs="Consolas"/>
+          <w:color w:val="000000"/>
+          <w:sz w:val="19"/>
+          <w:szCs w:val="19"/>
+        </w:rPr>
+        <w:t xml:space="preserve">            quotient = x / y;</w:t>
+      </w:r>
+    </w:p>
+    <w:p>
+      <w:r>
+        <w:rPr>
+          <w:rFonts w:ascii="Consolas" w:hAnsi="Consolas" w:cs="Consolas"/>
+          <w:color w:val="000000"/>
+          <w:sz w:val="19"/>
+          <w:szCs w:val="19"/>
+        </w:rPr>
+        <w:t xml:space="preserve">        }</w:t>
+      </w:r>
+    </w:p>
+    <w:p>
+      <w:r>
         <w:lastRenderedPageBreak/>
-        <w:t xml:space="preserve">        {</w:t>
-      </w:r>
-    </w:p>
-    <w:p>
-      <w:pPr>
-        <w:autoSpaceDE w:val="0"/>
-        <w:autoSpaceDN w:val="0"/>
-        <w:adjustRightInd w:val="0"/>
-        <w:spacing w:after="0" w:line="240" w:lineRule="auto"/>
-        <w:rPr>
-          <w:rFonts w:ascii="Consolas" w:hAnsi="Consolas" w:cs="Consolas"/>
-          <w:color w:val="000000"/>
-          <w:sz w:val="19"/>
-          <w:szCs w:val="19"/>
-        </w:rPr>
-      </w:pPr>
-      <w:r>
-        <w:rPr>
-          <w:rFonts w:ascii="Consolas" w:hAnsi="Consolas" w:cs="Consolas"/>
-          <w:color w:val="000000"/>
-          <w:sz w:val="19"/>
-          <w:szCs w:val="19"/>
-        </w:rPr>
-        <w:t xml:space="preserve">            add = x + y;</w:t>
-      </w:r>
-    </w:p>
-    <w:p>
-      <w:pPr>
-        <w:autoSpaceDE w:val="0"/>
-        <w:autoSpaceDN w:val="0"/>
-        <w:adjustRightInd w:val="0"/>
-        <w:spacing w:after="0" w:line="240" w:lineRule="auto"/>
-        <w:rPr>
-          <w:rFonts w:ascii="Consolas" w:hAnsi="Consolas" w:cs="Consolas"/>
-          <w:color w:val="000000"/>
-          <w:sz w:val="19"/>
-          <w:szCs w:val="19"/>
-        </w:rPr>
-      </w:pPr>
-      <w:r>
-        <w:rPr>
-          <w:rFonts w:ascii="Consolas" w:hAnsi="Consolas" w:cs="Consolas"/>
-          <w:color w:val="000000"/>
-          <w:sz w:val="19"/>
-          <w:szCs w:val="19"/>
-        </w:rPr>
-        <w:t xml:space="preserve">            </w:t>
-      </w:r>
-      <w:proofErr w:type="spellStart"/>
-      <w:r>
-        <w:rPr>
-          <w:rFonts w:ascii="Consolas" w:hAnsi="Consolas" w:cs="Consolas"/>
-          <w:color w:val="000000"/>
-          <w:sz w:val="19"/>
-          <w:szCs w:val="19"/>
-        </w:rPr>
-        <w:t>subt</w:t>
-      </w:r>
-      <w:proofErr w:type="spellEnd"/>
-      <w:r>
-        <w:rPr>
-          <w:rFonts w:ascii="Consolas" w:hAnsi="Consolas" w:cs="Consolas"/>
-          <w:color w:val="000000"/>
-          <w:sz w:val="19"/>
-          <w:szCs w:val="19"/>
-        </w:rPr>
-        <w:t xml:space="preserve"> = x - y;</w:t>
-      </w:r>
-    </w:p>
-    <w:p>
-      <w:pPr>
-        <w:autoSpaceDE w:val="0"/>
-        <w:autoSpaceDN w:val="0"/>
-        <w:adjustRightInd w:val="0"/>
-        <w:spacing w:after="0" w:line="240" w:lineRule="auto"/>
-        <w:rPr>
-          <w:rFonts w:ascii="Consolas" w:hAnsi="Consolas" w:cs="Consolas"/>
-          <w:color w:val="000000"/>
-          <w:sz w:val="19"/>
-          <w:szCs w:val="19"/>
-        </w:rPr>
-      </w:pPr>
-      <w:r>
-        <w:rPr>
-          <w:rFonts w:ascii="Consolas" w:hAnsi="Consolas" w:cs="Consolas"/>
-          <w:color w:val="000000"/>
-          <w:sz w:val="19"/>
-          <w:szCs w:val="19"/>
-        </w:rPr>
-        <w:t xml:space="preserve">            product = x * y;</w:t>
-      </w:r>
-    </w:p>
-    <w:p>
-      <w:pPr>
-        <w:autoSpaceDE w:val="0"/>
-        <w:autoSpaceDN w:val="0"/>
-        <w:adjustRightInd w:val="0"/>
-        <w:spacing w:after="0" w:line="240" w:lineRule="auto"/>
-        <w:rPr>
-          <w:rFonts w:ascii="Consolas" w:hAnsi="Consolas" w:cs="Consolas"/>
-          <w:color w:val="000000"/>
-          <w:sz w:val="19"/>
-          <w:szCs w:val="19"/>
-        </w:rPr>
-      </w:pPr>
-      <w:r>
-        <w:rPr>
-          <w:rFonts w:ascii="Consolas" w:hAnsi="Consolas" w:cs="Consolas"/>
-          <w:color w:val="000000"/>
-          <w:sz w:val="19"/>
-          <w:szCs w:val="19"/>
-        </w:rPr>
-        <w:t xml:space="preserve">            quotient = x / y;</w:t>
-      </w:r>
-    </w:p>
-    <w:p>
-      <w:r>
-        <w:rPr>
-          <w:rFonts w:ascii="Consolas" w:hAnsi="Consolas" w:cs="Consolas"/>
-          <w:color w:val="000000"/>
-          <w:sz w:val="19"/>
-          <w:szCs w:val="19"/>
-        </w:rPr>
-        <w:t xml:space="preserve">        }</w:t>
-      </w:r>
-    </w:p>
-    <w:p>
-      <w:r>
         <w:t>// Calling Part</w:t>
       </w:r>
     </w:p>
@@ -3632,9 +3620,8 @@
           <w:szCs w:val="19"/>
           <w:lang w:eastAsia="en-IN"/>
         </w:rPr>
-        <w:lastRenderedPageBreak/>
         <w:drawing>
-          <wp:inline distT="0" distB="0" distL="0" distR="0" wp14:anchorId="4A064E4C" wp14:editId="5F24B2D5">
+          <wp:inline distT="0" distB="0" distL="0" distR="0" wp14:anchorId="4A064E4C" wp14:editId="0DC5EBD9">
             <wp:extent cx="5719445" cy="2332355"/>
             <wp:effectExtent l="0" t="0" r="0" b="0"/>
             <wp:docPr id="2" name="Picture 2"/>
@@ -3900,6 +3887,7 @@
           <w:sz w:val="19"/>
           <w:szCs w:val="19"/>
         </w:rPr>
+        <w:lastRenderedPageBreak/>
         <w:t xml:space="preserve">            Change2(</w:t>
       </w:r>
       <w:r>
@@ -4555,7 +4543,7 @@
 </file>
 
 <file path=word/endnotes.xml><?xml version="1.0" encoding="utf-8"?>
-<w:endnotes xmlns:wpc="http://schemas.microsoft.com/office/word/2010/wordprocessingCanvas" xmlns:cx="http://schemas.microsoft.com/office/drawing/2014/chartex" xmlns:cx1="http://schemas.microsoft.com/office/drawing/2015/9/8/chartex" xmlns:cx2="http://schemas.microsoft.com/office/drawing/2015/10/21/chartex" xmlns:cx3="http://schemas.microsoft.com/office/drawing/2016/5/9/chartex" xmlns:cx4="http://schemas.microsoft.com/office/drawing/2016/5/10/chartex" xmlns:cx5="http://schemas.microsoft.com/office/drawing/2016/5/11/chartex" xmlns:cx6="http://schemas.microsoft.com/office/drawing/2016/5/12/chartex" xmlns:cx7="http://schemas.microsoft.com/office/drawing/2016/5/13/chartex" xmlns:cx8="http://schemas.microsoft.com/office/drawing/2016/5/14/chartex" xmlns:mc="http://schemas.openxmlformats.org/markup-compatibility/2006" xmlns:aink="http://schemas.microsoft.com/office/drawing/2016/ink" xmlns:am3d="http://schemas.microsoft.com/office/drawing/2017/model3d" xmlns:o="urn:schemas-microsoft-com:office:office" xmlns:oel="http://schemas.microsoft.com/office/2019/extlst" xmlns:r="http://schemas.openxmlformats.org/officeDocument/2006/relationships" xmlns:m="http://schemas.openxmlformats.org/officeDocument/2006/math" xmlns:v="urn:schemas-microsoft-com:vml" xmlns:wp14="http://schemas.microsoft.com/office/word/2010/wordprocessingDrawing" xmlns:wp="http://schemas.openxmlformats.org/drawingml/2006/wordprocessingDrawing" xmlns:w10="urn:schemas-microsoft-com:office:word" xmlns:w="http://schemas.openxmlformats.org/wordprocessingml/2006/main" xmlns:w14="http://schemas.microsoft.com/office/word/2010/wordml" xmlns:w15="http://schemas.microsoft.com/office/word/2012/wordml" xmlns:w16cex="http://schemas.microsoft.com/office/word/2018/wordml/cex" xmlns:w16cid="http://schemas.microsoft.com/office/word/2016/wordml/cid" xmlns:w16="http://schemas.microsoft.com/office/word/2018/wordml" xmlns:w16sdtdh="http://schemas.microsoft.com/office/word/2020/wordml/sdtdatahash" xmlns:w16se="http://schemas.microsoft.com/office/word/2015/wordml/symex" xmlns:wpg="http://schemas.microsoft.com/office/word/2010/wordprocessingGroup" xmlns:wpi="http://schemas.microsoft.com/office/word/2010/wordprocessingInk" xmlns:wne="http://schemas.microsoft.com/office/word/2006/wordml" xmlns:wps="http://schemas.microsoft.com/office/word/2010/wordprocessingShape" mc:Ignorable="w14 w15 w16se w16cid w16 w16cex w16sdtdh wp14">
+<w:endnotes xmlns:wpc="http://schemas.microsoft.com/office/word/2010/wordprocessingCanvas" xmlns:cx="http://schemas.microsoft.com/office/drawing/2014/chartex" xmlns:cx1="http://schemas.microsoft.com/office/drawing/2015/9/8/chartex" xmlns:cx2="http://schemas.microsoft.com/office/drawing/2015/10/21/chartex" xmlns:cx3="http://schemas.microsoft.com/office/drawing/2016/5/9/chartex" xmlns:cx4="http://schemas.microsoft.com/office/drawing/2016/5/10/chartex" xmlns:cx5="http://schemas.microsoft.com/office/drawing/2016/5/11/chartex" xmlns:cx6="http://schemas.microsoft.com/office/drawing/2016/5/12/chartex" xmlns:cx7="http://schemas.microsoft.com/office/drawing/2016/5/13/chartex" xmlns:cx8="http://schemas.microsoft.com/office/drawing/2016/5/14/chartex" xmlns:mc="http://schemas.openxmlformats.org/markup-compatibility/2006" xmlns:aink="http://schemas.microsoft.com/office/drawing/2016/ink" xmlns:am3d="http://schemas.microsoft.com/office/drawing/2017/model3d" xmlns:o="urn:schemas-microsoft-com:office:office" xmlns:oel="http://schemas.microsoft.com/office/2019/extlst" xmlns:r="http://schemas.openxmlformats.org/officeDocument/2006/relationships" xmlns:m="http://schemas.openxmlformats.org/officeDocument/2006/math" xmlns:v="urn:schemas-microsoft-com:vml" xmlns:wp14="http://schemas.microsoft.com/office/word/2010/wordprocessingDrawing" xmlns:wp="http://schemas.openxmlformats.org/drawingml/2006/wordprocessingDrawing" xmlns:w10="urn:schemas-microsoft-com:office:word" xmlns:w="http://schemas.openxmlformats.org/wordprocessingml/2006/main" xmlns:w14="http://schemas.microsoft.com/office/word/2010/wordml" xmlns:w15="http://schemas.microsoft.com/office/word/2012/wordml" xmlns:w16cex="http://schemas.microsoft.com/office/word/2018/wordml/cex" xmlns:w16cid="http://schemas.microsoft.com/office/word/2016/wordml/cid" xmlns:w16="http://schemas.microsoft.com/office/word/2018/wordml" xmlns:w16du="http://schemas.microsoft.com/office/word/2023/wordml/word16du" xmlns:w16sdtdh="http://schemas.microsoft.com/office/word/2020/wordml/sdtdatahash" xmlns:w16se="http://schemas.microsoft.com/office/word/2015/wordml/symex" xmlns:wpg="http://schemas.microsoft.com/office/word/2010/wordprocessingGroup" xmlns:wpi="http://schemas.microsoft.com/office/word/2010/wordprocessingInk" xmlns:wne="http://schemas.microsoft.com/office/word/2006/wordml" xmlns:wps="http://schemas.microsoft.com/office/word/2010/wordprocessingShape" mc:Ignorable="w14 w15 w16se w16cid w16 w16cex w16sdtdh w16du wp14">
   <w:endnote w:type="separator" w:id="-1">
     <w:p>
       <w:pPr>
@@ -4580,7 +4568,7 @@
 </file>
 
 <file path=word/footnotes.xml><?xml version="1.0" encoding="utf-8"?>
-<w:footnotes xmlns:wpc="http://schemas.microsoft.com/office/word/2010/wordprocessingCanvas" xmlns:cx="http://schemas.microsoft.com/office/drawing/2014/chartex" xmlns:cx1="http://schemas.microsoft.com/office/drawing/2015/9/8/chartex" xmlns:cx2="http://schemas.microsoft.com/office/drawing/2015/10/21/chartex" xmlns:cx3="http://schemas.microsoft.com/office/drawing/2016/5/9/chartex" xmlns:cx4="http://schemas.microsoft.com/office/drawing/2016/5/10/chartex" xmlns:cx5="http://schemas.microsoft.com/office/drawing/2016/5/11/chartex" xmlns:cx6="http://schemas.microsoft.com/office/drawing/2016/5/12/chartex" xmlns:cx7="http://schemas.microsoft.com/office/drawing/2016/5/13/chartex" xmlns:cx8="http://schemas.microsoft.com/office/drawing/2016/5/14/chartex" xmlns:mc="http://schemas.openxmlformats.org/markup-compatibility/2006" xmlns:aink="http://schemas.microsoft.com/office/drawing/2016/ink" xmlns:am3d="http://schemas.microsoft.com/office/drawing/2017/model3d" xmlns:o="urn:schemas-microsoft-com:office:office" xmlns:oel="http://schemas.microsoft.com/office/2019/extlst" xmlns:r="http://schemas.openxmlformats.org/officeDocument/2006/relationships" xmlns:m="http://schemas.openxmlformats.org/officeDocument/2006/math" xmlns:v="urn:schemas-microsoft-com:vml" xmlns:wp14="http://schemas.microsoft.com/office/word/2010/wordprocessingDrawing" xmlns:wp="http://schemas.openxmlformats.org/drawingml/2006/wordprocessingDrawing" xmlns:w10="urn:schemas-microsoft-com:office:word" xmlns:w="http://schemas.openxmlformats.org/wordprocessingml/2006/main" xmlns:w14="http://schemas.microsoft.com/office/word/2010/wordml" xmlns:w15="http://schemas.microsoft.com/office/word/2012/wordml" xmlns:w16cex="http://schemas.microsoft.com/office/word/2018/wordml/cex" xmlns:w16cid="http://schemas.microsoft.com/office/word/2016/wordml/cid" xmlns:w16="http://schemas.microsoft.com/office/word/2018/wordml" xmlns:w16sdtdh="http://schemas.microsoft.com/office/word/2020/wordml/sdtdatahash" xmlns:w16se="http://schemas.microsoft.com/office/word/2015/wordml/symex" xmlns:wpg="http://schemas.microsoft.com/office/word/2010/wordprocessingGroup" xmlns:wpi="http://schemas.microsoft.com/office/word/2010/wordprocessingInk" xmlns:wne="http://schemas.microsoft.com/office/word/2006/wordml" xmlns:wps="http://schemas.microsoft.com/office/word/2010/wordprocessingShape" mc:Ignorable="w14 w15 w16se w16cid w16 w16cex w16sdtdh wp14">
+<w:footnotes xmlns:wpc="http://schemas.microsoft.com/office/word/2010/wordprocessingCanvas" xmlns:cx="http://schemas.microsoft.com/office/drawing/2014/chartex" xmlns:cx1="http://schemas.microsoft.com/office/drawing/2015/9/8/chartex" xmlns:cx2="http://schemas.microsoft.com/office/drawing/2015/10/21/chartex" xmlns:cx3="http://schemas.microsoft.com/office/drawing/2016/5/9/chartex" xmlns:cx4="http://schemas.microsoft.com/office/drawing/2016/5/10/chartex" xmlns:cx5="http://schemas.microsoft.com/office/drawing/2016/5/11/chartex" xmlns:cx6="http://schemas.microsoft.com/office/drawing/2016/5/12/chartex" xmlns:cx7="http://schemas.microsoft.com/office/drawing/2016/5/13/chartex" xmlns:cx8="http://schemas.microsoft.com/office/drawing/2016/5/14/chartex" xmlns:mc="http://schemas.openxmlformats.org/markup-compatibility/2006" xmlns:aink="http://schemas.microsoft.com/office/drawing/2016/ink" xmlns:am3d="http://schemas.microsoft.com/office/drawing/2017/model3d" xmlns:o="urn:schemas-microsoft-com:office:office" xmlns:oel="http://schemas.microsoft.com/office/2019/extlst" xmlns:r="http://schemas.openxmlformats.org/officeDocument/2006/relationships" xmlns:m="http://schemas.openxmlformats.org/officeDocument/2006/math" xmlns:v="urn:schemas-microsoft-com:vml" xmlns:wp14="http://schemas.microsoft.com/office/word/2010/wordprocessingDrawing" xmlns:wp="http://schemas.openxmlformats.org/drawingml/2006/wordprocessingDrawing" xmlns:w10="urn:schemas-microsoft-com:office:word" xmlns:w="http://schemas.openxmlformats.org/wordprocessingml/2006/main" xmlns:w14="http://schemas.microsoft.com/office/word/2010/wordml" xmlns:w15="http://schemas.microsoft.com/office/word/2012/wordml" xmlns:w16cex="http://schemas.microsoft.com/office/word/2018/wordml/cex" xmlns:w16cid="http://schemas.microsoft.com/office/word/2016/wordml/cid" xmlns:w16="http://schemas.microsoft.com/office/word/2018/wordml" xmlns:w16du="http://schemas.microsoft.com/office/word/2023/wordml/word16du" xmlns:w16sdtdh="http://schemas.microsoft.com/office/word/2020/wordml/sdtdatahash" xmlns:w16se="http://schemas.microsoft.com/office/word/2015/wordml/symex" xmlns:wpg="http://schemas.microsoft.com/office/word/2010/wordprocessingGroup" xmlns:wpi="http://schemas.microsoft.com/office/word/2010/wordprocessingInk" xmlns:wne="http://schemas.microsoft.com/office/word/2006/wordml" xmlns:wps="http://schemas.microsoft.com/office/word/2010/wordprocessingShape" mc:Ignorable="w14 w15 w16se w16cid w16 w16cex w16sdtdh w16du wp14">
   <w:footnote w:type="separator" w:id="-1">
     <w:p>
       <w:pPr>
@@ -4605,7 +4593,7 @@
 </file>
 
 <file path=word/header1.xml><?xml version="1.0" encoding="utf-8"?>
-<w:hdr xmlns:wpc="http://schemas.microsoft.com/office/word/2010/wordprocessingCanvas" xmlns:cx="http://schemas.microsoft.com/office/drawing/2014/chartex" xmlns:cx1="http://schemas.microsoft.com/office/drawing/2015/9/8/chartex" xmlns:cx2="http://schemas.microsoft.com/office/drawing/2015/10/21/chartex" xmlns:cx3="http://schemas.microsoft.com/office/drawing/2016/5/9/chartex" xmlns:cx4="http://schemas.microsoft.com/office/drawing/2016/5/10/chartex" xmlns:cx5="http://schemas.microsoft.com/office/drawing/2016/5/11/chartex" xmlns:cx6="http://schemas.microsoft.com/office/drawing/2016/5/12/chartex" xmlns:cx7="http://schemas.microsoft.com/office/drawing/2016/5/13/chartex" xmlns:cx8="http://schemas.microsoft.com/office/drawing/2016/5/14/chartex" xmlns:mc="http://schemas.openxmlformats.org/markup-compatibility/2006" xmlns:aink="http://schemas.microsoft.com/office/drawing/2016/ink" xmlns:am3d="http://schemas.microsoft.com/office/drawing/2017/model3d" xmlns:o="urn:schemas-microsoft-com:office:office" xmlns:oel="http://schemas.microsoft.com/office/2019/extlst" xmlns:r="http://schemas.openxmlformats.org/officeDocument/2006/relationships" xmlns:m="http://schemas.openxmlformats.org/officeDocument/2006/math" xmlns:v="urn:schemas-microsoft-com:vml" xmlns:wp14="http://schemas.microsoft.com/office/word/2010/wordprocessingDrawing" xmlns:wp="http://schemas.openxmlformats.org/drawingml/2006/wordprocessingDrawing" xmlns:w10="urn:schemas-microsoft-com:office:word" xmlns:w="http://schemas.openxmlformats.org/wordprocessingml/2006/main" xmlns:w14="http://schemas.microsoft.com/office/word/2010/wordml" xmlns:w15="http://schemas.microsoft.com/office/word/2012/wordml" xmlns:w16cex="http://schemas.microsoft.com/office/word/2018/wordml/cex" xmlns:w16cid="http://schemas.microsoft.com/office/word/2016/wordml/cid" xmlns:w16="http://schemas.microsoft.com/office/word/2018/wordml" xmlns:w16sdtdh="http://schemas.microsoft.com/office/word/2020/wordml/sdtdatahash" xmlns:w16se="http://schemas.microsoft.com/office/word/2015/wordml/symex" xmlns:wpg="http://schemas.microsoft.com/office/word/2010/wordprocessingGroup" xmlns:wpi="http://schemas.microsoft.com/office/word/2010/wordprocessingInk" xmlns:wne="http://schemas.microsoft.com/office/word/2006/wordml" xmlns:wps="http://schemas.microsoft.com/office/word/2010/wordprocessingShape" mc:Ignorable="w14 w15 w16se w16cid w16 w16cex w16sdtdh wp14">
+<w:hdr xmlns:wpc="http://schemas.microsoft.com/office/word/2010/wordprocessingCanvas" xmlns:cx="http://schemas.microsoft.com/office/drawing/2014/chartex" xmlns:cx1="http://schemas.microsoft.com/office/drawing/2015/9/8/chartex" xmlns:cx2="http://schemas.microsoft.com/office/drawing/2015/10/21/chartex" xmlns:cx3="http://schemas.microsoft.com/office/drawing/2016/5/9/chartex" xmlns:cx4="http://schemas.microsoft.com/office/drawing/2016/5/10/chartex" xmlns:cx5="http://schemas.microsoft.com/office/drawing/2016/5/11/chartex" xmlns:cx6="http://schemas.microsoft.com/office/drawing/2016/5/12/chartex" xmlns:cx7="http://schemas.microsoft.com/office/drawing/2016/5/13/chartex" xmlns:cx8="http://schemas.microsoft.com/office/drawing/2016/5/14/chartex" xmlns:mc="http://schemas.openxmlformats.org/markup-compatibility/2006" xmlns:aink="http://schemas.microsoft.com/office/drawing/2016/ink" xmlns:am3d="http://schemas.microsoft.com/office/drawing/2017/model3d" xmlns:o="urn:schemas-microsoft-com:office:office" xmlns:oel="http://schemas.microsoft.com/office/2019/extlst" xmlns:r="http://schemas.openxmlformats.org/officeDocument/2006/relationships" xmlns:m="http://schemas.openxmlformats.org/officeDocument/2006/math" xmlns:v="urn:schemas-microsoft-com:vml" xmlns:wp14="http://schemas.microsoft.com/office/word/2010/wordprocessingDrawing" xmlns:wp="http://schemas.openxmlformats.org/drawingml/2006/wordprocessingDrawing" xmlns:w10="urn:schemas-microsoft-com:office:word" xmlns:w="http://schemas.openxmlformats.org/wordprocessingml/2006/main" xmlns:w14="http://schemas.microsoft.com/office/word/2010/wordml" xmlns:w15="http://schemas.microsoft.com/office/word/2012/wordml" xmlns:w16cex="http://schemas.microsoft.com/office/word/2018/wordml/cex" xmlns:w16cid="http://schemas.microsoft.com/office/word/2016/wordml/cid" xmlns:w16="http://schemas.microsoft.com/office/word/2018/wordml" xmlns:w16du="http://schemas.microsoft.com/office/word/2023/wordml/word16du" xmlns:w16sdtdh="http://schemas.microsoft.com/office/word/2020/wordml/sdtdatahash" xmlns:w16se="http://schemas.microsoft.com/office/word/2015/wordml/symex" xmlns:wpg="http://schemas.microsoft.com/office/word/2010/wordprocessingGroup" xmlns:wpi="http://schemas.microsoft.com/office/word/2010/wordprocessingInk" xmlns:wne="http://schemas.microsoft.com/office/word/2006/wordml" xmlns:wps="http://schemas.microsoft.com/office/word/2010/wordprocessingShape" mc:Ignorable="w14 w15 w16se w16cid w16 w16cex w16sdtdh w16du wp14">
   <w:p>
     <w:pPr>
       <w:pStyle w:val="Header"/>
@@ -4620,7 +4608,7 @@
 </file>
 
 <file path=word/numbering.xml><?xml version="1.0" encoding="utf-8"?>
-<w:numbering xmlns:wpc="http://schemas.microsoft.com/office/word/2010/wordprocessingCanvas" xmlns:cx="http://schemas.microsoft.com/office/drawing/2014/chartex" xmlns:cx1="http://schemas.microsoft.com/office/drawing/2015/9/8/chartex" xmlns:cx2="http://schemas.microsoft.com/office/drawing/2015/10/21/chartex" xmlns:cx3="http://schemas.microsoft.com/office/drawing/2016/5/9/chartex" xmlns:cx4="http://schemas.microsoft.com/office/drawing/2016/5/10/chartex" xmlns:cx5="http://schemas.microsoft.com/office/drawing/2016/5/11/chartex" xmlns:cx6="http://schemas.microsoft.com/office/drawing/2016/5/12/chartex" xmlns:cx7="http://schemas.microsoft.com/office/drawing/2016/5/13/chartex" xmlns:cx8="http://schemas.microsoft.com/office/drawing/2016/5/14/chartex" xmlns:mc="http://schemas.openxmlformats.org/markup-compatibility/2006" xmlns:aink="http://schemas.microsoft.com/office/drawing/2016/ink" xmlns:am3d="http://schemas.microsoft.com/office/drawing/2017/model3d" xmlns:o="urn:schemas-microsoft-com:office:office" xmlns:oel="http://schemas.microsoft.com/office/2019/extlst" xmlns:r="http://schemas.openxmlformats.org/officeDocument/2006/relationships" xmlns:m="http://schemas.openxmlformats.org/officeDocument/2006/math" xmlns:v="urn:schemas-microsoft-com:vml" xmlns:wp14="http://schemas.microsoft.com/office/word/2010/wordprocessingDrawing" xmlns:wp="http://schemas.openxmlformats.org/drawingml/2006/wordprocessingDrawing" xmlns:w10="urn:schemas-microsoft-com:office:word" xmlns:w="http://schemas.openxmlformats.org/wordprocessingml/2006/main" xmlns:w14="http://schemas.microsoft.com/office/word/2010/wordml" xmlns:w15="http://schemas.microsoft.com/office/word/2012/wordml" xmlns:w16cex="http://schemas.microsoft.com/office/word/2018/wordml/cex" xmlns:w16cid="http://schemas.microsoft.com/office/word/2016/wordml/cid" xmlns:w16="http://schemas.microsoft.com/office/word/2018/wordml" xmlns:w16sdtdh="http://schemas.microsoft.com/office/word/2020/wordml/sdtdatahash" xmlns:w16se="http://schemas.microsoft.com/office/word/2015/wordml/symex" xmlns:wpg="http://schemas.microsoft.com/office/word/2010/wordprocessingGroup" xmlns:wpi="http://schemas.microsoft.com/office/word/2010/wordprocessingInk" xmlns:wne="http://schemas.microsoft.com/office/word/2006/wordml" xmlns:wps="http://schemas.microsoft.com/office/word/2010/wordprocessingShape" mc:Ignorable="w14 w15 w16se w16cid w16 w16cex w16sdtdh wp14">
+<w:numbering xmlns:wpc="http://schemas.microsoft.com/office/word/2010/wordprocessingCanvas" xmlns:cx="http://schemas.microsoft.com/office/drawing/2014/chartex" xmlns:cx1="http://schemas.microsoft.com/office/drawing/2015/9/8/chartex" xmlns:cx2="http://schemas.microsoft.com/office/drawing/2015/10/21/chartex" xmlns:cx3="http://schemas.microsoft.com/office/drawing/2016/5/9/chartex" xmlns:cx4="http://schemas.microsoft.com/office/drawing/2016/5/10/chartex" xmlns:cx5="http://schemas.microsoft.com/office/drawing/2016/5/11/chartex" xmlns:cx6="http://schemas.microsoft.com/office/drawing/2016/5/12/chartex" xmlns:cx7="http://schemas.microsoft.com/office/drawing/2016/5/13/chartex" xmlns:cx8="http://schemas.microsoft.com/office/drawing/2016/5/14/chartex" xmlns:mc="http://schemas.openxmlformats.org/markup-compatibility/2006" xmlns:aink="http://schemas.microsoft.com/office/drawing/2016/ink" xmlns:am3d="http://schemas.microsoft.com/office/drawing/2017/model3d" xmlns:o="urn:schemas-microsoft-com:office:office" xmlns:oel="http://schemas.microsoft.com/office/2019/extlst" xmlns:r="http://schemas.openxmlformats.org/officeDocument/2006/relationships" xmlns:m="http://schemas.openxmlformats.org/officeDocument/2006/math" xmlns:v="urn:schemas-microsoft-com:vml" xmlns:wp14="http://schemas.microsoft.com/office/word/2010/wordprocessingDrawing" xmlns:wp="http://schemas.openxmlformats.org/drawingml/2006/wordprocessingDrawing" xmlns:w10="urn:schemas-microsoft-com:office:word" xmlns:w="http://schemas.openxmlformats.org/wordprocessingml/2006/main" xmlns:w14="http://schemas.microsoft.com/office/word/2010/wordml" xmlns:w15="http://schemas.microsoft.com/office/word/2012/wordml" xmlns:w16cex="http://schemas.microsoft.com/office/word/2018/wordml/cex" xmlns:w16cid="http://schemas.microsoft.com/office/word/2016/wordml/cid" xmlns:w16="http://schemas.microsoft.com/office/word/2018/wordml" xmlns:w16du="http://schemas.microsoft.com/office/word/2023/wordml/word16du" xmlns:w16sdtdh="http://schemas.microsoft.com/office/word/2020/wordml/sdtdatahash" xmlns:w16se="http://schemas.microsoft.com/office/word/2015/wordml/symex" xmlns:wpg="http://schemas.microsoft.com/office/word/2010/wordprocessingGroup" xmlns:wpi="http://schemas.microsoft.com/office/word/2010/wordprocessingInk" xmlns:wne="http://schemas.microsoft.com/office/word/2006/wordml" xmlns:wps="http://schemas.microsoft.com/office/word/2010/wordprocessingShape" mc:Ignorable="w14 w15 w16se w16cid w16 w16cex w16sdtdh w16du wp14">
   <w:abstractNum w:abstractNumId="0" w15:restartNumberingAfterBreak="0">
     <w:nsid w:val="037C6BEA"/>
     <w:multiLevelType w:val="hybridMultilevel"/>
@@ -5385,7 +5373,7 @@
 </file>
 
 <file path=word/styles.xml><?xml version="1.0" encoding="utf-8"?>
-<w:styles xmlns:mc="http://schemas.openxmlformats.org/markup-compatibility/2006" xmlns:r="http://schemas.openxmlformats.org/officeDocument/2006/relationships" xmlns:w="http://schemas.openxmlformats.org/wordprocessingml/2006/main" xmlns:w14="http://schemas.microsoft.com/office/word/2010/wordml" xmlns:w15="http://schemas.microsoft.com/office/word/2012/wordml" xmlns:w16cex="http://schemas.microsoft.com/office/word/2018/wordml/cex" xmlns:w16cid="http://schemas.microsoft.com/office/word/2016/wordml/cid" xmlns:w16="http://schemas.microsoft.com/office/word/2018/wordml" xmlns:w16sdtdh="http://schemas.microsoft.com/office/word/2020/wordml/sdtdatahash" xmlns:w16se="http://schemas.microsoft.com/office/word/2015/wordml/symex" mc:Ignorable="w14 w15 w16se w16cid w16 w16cex w16sdtdh">
+<w:styles xmlns:mc="http://schemas.openxmlformats.org/markup-compatibility/2006" xmlns:r="http://schemas.openxmlformats.org/officeDocument/2006/relationships" xmlns:w="http://schemas.openxmlformats.org/wordprocessingml/2006/main" xmlns:w14="http://schemas.microsoft.com/office/word/2010/wordml" xmlns:w15="http://schemas.microsoft.com/office/word/2012/wordml" xmlns:w16cex="http://schemas.microsoft.com/office/word/2018/wordml/cex" xmlns:w16cid="http://schemas.microsoft.com/office/word/2016/wordml/cid" xmlns:w16="http://schemas.microsoft.com/office/word/2018/wordml" xmlns:w16du="http://schemas.microsoft.com/office/word/2023/wordml/word16du" xmlns:w16sdtdh="http://schemas.microsoft.com/office/word/2020/wordml/sdtdatahash" xmlns:w16se="http://schemas.microsoft.com/office/word/2015/wordml/symex" mc:Ignorable="w14 w15 w16se w16cid w16 w16cex w16sdtdh w16du">
   <w:docDefaults>
     <w:rPrDefault>
       <w:rPr>

</xml_diff>